<commit_message>
chore: added more links to resources
</commit_message>
<xml_diff>
--- a/docs/ZARODOLGOZAT_mg.docx
+++ b/docs/ZARODOLGOZAT_mg.docx
@@ -23499,8 +23499,134 @@
         <w:t xml:space="preserve"> [letöltés: 2024.04.15.]</w:t>
       </w:r>
     </w:p>
+    <w:p>
+      <w:pPr>
+        <w:rPr>
+          <w:i/>
+          <w:iCs/>
+        </w:rPr>
+      </w:pPr>
+      <w:proofErr w:type="spellStart"/>
+      <w:r>
+        <w:rPr>
+          <w:i/>
+          <w:iCs/>
+        </w:rPr>
+        <w:t>Stack</w:t>
+      </w:r>
+      <w:proofErr w:type="spellEnd"/>
+      <w:r>
+        <w:rPr>
+          <w:i/>
+          <w:iCs/>
+        </w:rPr>
+        <w:t xml:space="preserve"> Overflow – </w:t>
+      </w:r>
+      <w:proofErr w:type="spellStart"/>
+      <w:r>
+        <w:rPr>
+          <w:i/>
+          <w:iCs/>
+        </w:rPr>
+        <w:t>Where</w:t>
+      </w:r>
+      <w:proofErr w:type="spellEnd"/>
+      <w:r>
+        <w:rPr>
+          <w:i/>
+          <w:iCs/>
+        </w:rPr>
+        <w:t xml:space="preserve"> </w:t>
+      </w:r>
+      <w:proofErr w:type="spellStart"/>
+      <w:r>
+        <w:rPr>
+          <w:i/>
+          <w:iCs/>
+        </w:rPr>
+        <w:t>Developers</w:t>
+      </w:r>
+      <w:proofErr w:type="spellEnd"/>
+      <w:r>
+        <w:rPr>
+          <w:i/>
+          <w:iCs/>
+        </w:rPr>
+        <w:t xml:space="preserve"> </w:t>
+      </w:r>
+      <w:proofErr w:type="spellStart"/>
+      <w:r>
+        <w:rPr>
+          <w:i/>
+          <w:iCs/>
+        </w:rPr>
+        <w:t>Learn</w:t>
+      </w:r>
+      <w:proofErr w:type="spellEnd"/>
+      <w:r>
+        <w:rPr>
+          <w:i/>
+          <w:iCs/>
+        </w:rPr>
+        <w:t xml:space="preserve">, </w:t>
+      </w:r>
+      <w:proofErr w:type="spellStart"/>
+      <w:r>
+        <w:rPr>
+          <w:i/>
+          <w:iCs/>
+        </w:rPr>
+        <w:t>Share</w:t>
+      </w:r>
+      <w:proofErr w:type="spellEnd"/>
+      <w:r>
+        <w:rPr>
+          <w:i/>
+          <w:iCs/>
+        </w:rPr>
+        <w:t xml:space="preserve"> &amp; </w:t>
+      </w:r>
+      <w:proofErr w:type="spellStart"/>
+      <w:r>
+        <w:rPr>
+          <w:i/>
+          <w:iCs/>
+        </w:rPr>
+        <w:t>Build</w:t>
+      </w:r>
+      <w:proofErr w:type="spellEnd"/>
+      <w:r>
+        <w:rPr>
+          <w:i/>
+          <w:iCs/>
+        </w:rPr>
+        <w:t xml:space="preserve"> </w:t>
+      </w:r>
+      <w:proofErr w:type="spellStart"/>
+      <w:r>
+        <w:rPr>
+          <w:i/>
+          <w:iCs/>
+        </w:rPr>
+        <w:t>Careers</w:t>
+      </w:r>
+      <w:proofErr w:type="spellEnd"/>
+    </w:p>
+    <w:p>
+      <w:hyperlink r:id="rId55" w:history="1">
+        <w:r>
+          <w:rPr>
+            <w:rStyle w:val="Hyperlink"/>
+          </w:rPr>
+          <w:t>https://stackoverflow.com/</w:t>
+        </w:r>
+      </w:hyperlink>
+      <w:r>
+        <w:t xml:space="preserve"> [letöltés: 2024.04.15.]</w:t>
+      </w:r>
+    </w:p>
     <w:sectPr>
-      <w:footerReference w:type="default" r:id="rId55"/>
+      <w:footerReference w:type="default" r:id="rId56"/>
       <w:pgSz w:w="11906" w:h="16838"/>
       <w:pgMar w:top="1418" w:right="1418" w:bottom="1418" w:left="1418" w:header="709" w:footer="709" w:gutter="567"/>
       <w:pgNumType w:start="1"/>

</xml_diff>

<commit_message>
chore: fixed references spacing
</commit_message>
<xml_diff>
--- a/docs/ZARODOLGOZAT_mg.docx
+++ b/docs/ZARODOLGOZAT_mg.docx
@@ -4627,7 +4627,7 @@
                 <w:noProof/>
                 <w:webHidden/>
               </w:rPr>
-              <w:t>30</w:t>
+              <w:t>31</w:t>
             </w:r>
             <w:r>
               <w:rPr>
@@ -11549,14 +11549,9 @@
       </w:r>
       <w:proofErr w:type="spellEnd"/>
       <w:r>
-        <w:t xml:space="preserve"> Group fejleszt. A PostgreSQL-t gyakran csak „</w:t>
-      </w:r>
-      <w:proofErr w:type="gramStart"/>
-      <w:r>
-        <w:t>Postgres”-</w:t>
-      </w:r>
-      <w:proofErr w:type="spellStart"/>
-      <w:proofErr w:type="gramEnd"/>
+        <w:t xml:space="preserve"> Group fejleszt. A PostgreSQL-t gyakran csak „Postgres”-</w:t>
+      </w:r>
+      <w:proofErr w:type="spellStart"/>
       <w:r>
         <w:t>nek</w:t>
       </w:r>
@@ -12049,14 +12044,9 @@
     </w:p>
     <w:p>
       <w:r>
-        <w:t>Minden Git által kezelt projekteket „</w:t>
-      </w:r>
-      <w:proofErr w:type="gramStart"/>
-      <w:r>
-        <w:t>repository”-</w:t>
-      </w:r>
-      <w:proofErr w:type="spellStart"/>
-      <w:proofErr w:type="gramEnd"/>
+        <w:t>Minden Git által kezelt projekteket „repository”-</w:t>
+      </w:r>
+      <w:proofErr w:type="spellStart"/>
       <w:r>
         <w:t>nak</w:t>
       </w:r>
@@ -12651,12 +12641,10 @@
         <w:t xml:space="preserve"> </w:t>
       </w:r>
       <w:proofErr w:type="spellStart"/>
-      <w:proofErr w:type="gramStart"/>
       <w:r>
         <w:t>package.json</w:t>
       </w:r>
       <w:proofErr w:type="spellEnd"/>
-      <w:proofErr w:type="gramEnd"/>
       <w:r>
         <w:t xml:space="preserve"> fájlba menti a függőségeket, valamint </w:t>
       </w:r>
@@ -12685,12 +12673,10 @@
         <w:t xml:space="preserve"> esetében </w:t>
       </w:r>
       <w:proofErr w:type="spellStart"/>
-      <w:proofErr w:type="gramStart"/>
       <w:r>
         <w:t>bun.lockb</w:t>
       </w:r>
       <w:proofErr w:type="spellEnd"/>
-      <w:proofErr w:type="gramEnd"/>
       <w:r>
         <w:t xml:space="preserve">, míg a Node.js esetén </w:t>
       </w:r>
@@ -13261,7 +13247,6 @@
         <w:t xml:space="preserve">Az összes projekt függőség a </w:t>
       </w:r>
       <w:proofErr w:type="spellStart"/>
-      <w:proofErr w:type="gramStart"/>
       <w:r>
         <w:rPr>
           <w:b/>
@@ -13270,7 +13255,6 @@
         <w:t>package.json</w:t>
       </w:r>
       <w:proofErr w:type="spellEnd"/>
-      <w:proofErr w:type="gramEnd"/>
       <w:r>
         <w:rPr>
           <w:b/>
@@ -14485,18 +14469,13 @@
         <w:jc w:val="left"/>
       </w:pPr>
       <w:r>
-        <w:t xml:space="preserve">Töltsük ki </w:t>
-      </w:r>
-      <w:proofErr w:type="gramStart"/>
-      <w:r>
-        <w:t>a .</w:t>
+        <w:t>Töltsük ki a .</w:t>
       </w:r>
       <w:proofErr w:type="spellStart"/>
       <w:r>
         <w:t>env</w:t>
       </w:r>
       <w:proofErr w:type="spellEnd"/>
-      <w:proofErr w:type="gramEnd"/>
       <w:r>
         <w:t xml:space="preserve"> fájlt a megfelelő adatokkal, mint például a saját adatbázis szerverünk adatai vagy a </w:t>
       </w:r>
@@ -14600,12 +14579,10 @@
         <w:t xml:space="preserve"> </w:t>
       </w:r>
       <w:proofErr w:type="spellStart"/>
-      <w:proofErr w:type="gramStart"/>
       <w:r>
         <w:t>prisma:migrate</w:t>
       </w:r>
       <w:proofErr w:type="spellEnd"/>
-      <w:proofErr w:type="gramEnd"/>
     </w:p>
     <w:p>
       <w:pPr>
@@ -14732,7 +14709,6 @@
         <w:ind w:left="720"/>
       </w:pPr>
       <w:bookmarkStart w:id="70" w:name="_Toc165015778"/>
-      <w:proofErr w:type="gramStart"/>
       <w:r>
         <w:t>.</w:t>
       </w:r>
@@ -14741,7 +14717,6 @@
         <w:t>env</w:t>
       </w:r>
       <w:proofErr w:type="spellEnd"/>
-      <w:proofErr w:type="gramEnd"/>
       <w:r>
         <w:t xml:space="preserve"> fájl felépítése</w:t>
       </w:r>
@@ -15449,7 +15424,6 @@
         <w:t xml:space="preserve">. Egy </w:t>
       </w:r>
       <w:proofErr w:type="spellStart"/>
-      <w:proofErr w:type="gramStart"/>
       <w:r>
         <w:rPr>
           <w:b/>
@@ -15458,7 +15432,6 @@
         <w:t>prisma.schema</w:t>
       </w:r>
       <w:proofErr w:type="spellEnd"/>
-      <w:proofErr w:type="gramEnd"/>
       <w:r>
         <w:t xml:space="preserve"> fájl alapján hozza létre az adatbázis táblákat és ennek a fájlnak a segítségével jön létre a </w:t>
       </w:r>
@@ -15577,7 +15550,6 @@
         <w:t xml:space="preserve">Az összes adatbázis modellt és azok kapcsolatait a </w:t>
       </w:r>
       <w:proofErr w:type="spellStart"/>
-      <w:proofErr w:type="gramStart"/>
       <w:r>
         <w:rPr>
           <w:b/>
@@ -15586,7 +15558,6 @@
         <w:t>prisma.schema</w:t>
       </w:r>
       <w:proofErr w:type="spellEnd"/>
-      <w:proofErr w:type="gramEnd"/>
       <w:r>
         <w:t xml:space="preserve"> fájl tartalmazza.</w:t>
       </w:r>
@@ -19272,13 +19243,8 @@
         <w:t xml:space="preserve"> Ezek mellett tartalmaz egy </w:t>
       </w:r>
       <w:proofErr w:type="spellStart"/>
-      <w:proofErr w:type="gramStart"/>
-      <w:r>
-        <w:t>example.seed</w:t>
-      </w:r>
-      <w:proofErr w:type="gramEnd"/>
-      <w:r>
-        <w:t>.ts</w:t>
+      <w:r>
+        <w:t>example.seed.ts</w:t>
       </w:r>
       <w:proofErr w:type="spellEnd"/>
       <w:r>
@@ -19311,13 +19277,8 @@
       </w:r>
       <w:proofErr w:type="spellEnd"/>
       <w:r>
-        <w:t xml:space="preserve"> mappa tartalmazza </w:t>
-      </w:r>
-      <w:proofErr w:type="gramStart"/>
-      <w:r>
-        <w:t>a</w:t>
-      </w:r>
-      <w:proofErr w:type="gramEnd"/>
+        <w:t xml:space="preserve"> mappa tartalmazza a</w:t>
+      </w:r>
       <w:r>
         <w:t xml:space="preserve"> unit tesztek scriptjeit, valamint a felhasználói tesztek eredményeit.</w:t>
       </w:r>
@@ -19970,13 +19931,8 @@
       </w:r>
     </w:p>
     <w:p>
-      <w:proofErr w:type="gramStart"/>
-      <w:r>
-        <w:t>A</w:t>
-      </w:r>
-      <w:proofErr w:type="gramEnd"/>
-      <w:r>
-        <w:t xml:space="preserve"> </w:t>
+      <w:r>
+        <w:t xml:space="preserve">A </w:t>
       </w:r>
       <w:r>
         <w:t>u</w:t>
@@ -20075,13 +20031,8 @@
       <w:bookmarkEnd w:id="85"/>
     </w:p>
     <w:p>
-      <w:proofErr w:type="gramStart"/>
-      <w:r>
-        <w:t>A</w:t>
-      </w:r>
-      <w:proofErr w:type="gramEnd"/>
-      <w:r>
-        <w:t xml:space="preserve"> unit teszteket a </w:t>
+      <w:r>
+        <w:t xml:space="preserve">A unit teszteket a </w:t>
       </w:r>
       <w:proofErr w:type="spellStart"/>
       <w:r>
@@ -23407,6 +23358,7 @@
     </w:p>
     <w:p>
       <w:pPr>
+        <w:jc w:val="left"/>
         <w:rPr>
           <w:i/>
           <w:iCs/>
@@ -23421,8 +23373,13 @@
         <w:t>React</w:t>
       </w:r>
       <w:proofErr w:type="spellEnd"/>
-    </w:p>
-    <w:p>
+      <w:r>
+        <w:rPr>
+          <w:i/>
+          <w:iCs/>
+        </w:rPr>
+        <w:br/>
+      </w:r>
       <w:hyperlink r:id="rId45" w:history="1">
         <w:r>
           <w:rPr>
@@ -23437,6 +23394,7 @@
     </w:p>
     <w:p>
       <w:pPr>
+        <w:jc w:val="left"/>
         <w:rPr>
           <w:i/>
           <w:iCs/>
@@ -23497,8 +23455,13 @@
         </w:rPr>
         <w:t xml:space="preserve"> Framework</w:t>
       </w:r>
-    </w:p>
-    <w:p>
+      <w:r>
+        <w:rPr>
+          <w:i/>
+          <w:iCs/>
+        </w:rPr>
+        <w:br/>
+      </w:r>
       <w:hyperlink r:id="rId46" w:history="1">
         <w:r>
           <w:rPr>
@@ -23513,22 +23476,24 @@
     </w:p>
     <w:p>
       <w:pPr>
+        <w:jc w:val="left"/>
+      </w:pPr>
+      <w:proofErr w:type="spellStart"/>
+      <w:r>
         <w:rPr>
           <w:i/>
           <w:iCs/>
         </w:rPr>
-      </w:pPr>
-      <w:proofErr w:type="spellStart"/>
+        <w:t>Lucide</w:t>
+      </w:r>
+      <w:proofErr w:type="spellEnd"/>
       <w:r>
         <w:rPr>
           <w:i/>
           <w:iCs/>
         </w:rPr>
-        <w:t>Lucide</w:t>
-      </w:r>
-      <w:proofErr w:type="spellEnd"/>
-    </w:p>
-    <w:p>
+        <w:br/>
+      </w:r>
       <w:hyperlink r:id="rId47" w:history="1">
         <w:r>
           <w:rPr>
@@ -23543,18 +23508,22 @@
     </w:p>
     <w:p>
       <w:pPr>
+        <w:jc w:val="left"/>
+      </w:pPr>
+      <w:proofErr w:type="spellStart"/>
+      <w:r>
         <w:rPr>
           <w:i/>
           <w:iCs/>
         </w:rPr>
-      </w:pPr>
-      <w:proofErr w:type="spellStart"/>
+        <w:t>s</w:t>
+      </w:r>
       <w:r>
         <w:rPr>
           <w:i/>
           <w:iCs/>
         </w:rPr>
-        <w:t>shadcn</w:t>
+        <w:t>hadcn</w:t>
       </w:r>
       <w:proofErr w:type="spellEnd"/>
       <w:r>
@@ -23573,8 +23542,13 @@
         <w:t>ui</w:t>
       </w:r>
       <w:proofErr w:type="spellEnd"/>
-    </w:p>
-    <w:p>
+      <w:r>
+        <w:rPr>
+          <w:i/>
+          <w:iCs/>
+        </w:rPr>
+        <w:br/>
+      </w:r>
       <w:hyperlink r:id="rId48" w:history="1">
         <w:r>
           <w:rPr>
@@ -23589,77 +23563,79 @@
     </w:p>
     <w:p>
       <w:pPr>
+        <w:jc w:val="left"/>
+      </w:pPr>
+      <w:r>
         <w:rPr>
           <w:i/>
           <w:iCs/>
         </w:rPr>
-      </w:pPr>
+        <w:t xml:space="preserve">Docker: </w:t>
+      </w:r>
+      <w:proofErr w:type="spellStart"/>
       <w:r>
         <w:rPr>
           <w:i/>
           <w:iCs/>
         </w:rPr>
-        <w:t xml:space="preserve">Docker: </w:t>
-      </w:r>
-      <w:proofErr w:type="spellStart"/>
+        <w:t>Accelerated</w:t>
+      </w:r>
+      <w:proofErr w:type="spellEnd"/>
       <w:r>
         <w:rPr>
           <w:i/>
           <w:iCs/>
         </w:rPr>
-        <w:t>Accelerated</w:t>
-      </w:r>
-      <w:proofErr w:type="spellEnd"/>
+        <w:t xml:space="preserve"> </w:t>
+      </w:r>
+      <w:proofErr w:type="spellStart"/>
       <w:r>
         <w:rPr>
           <w:i/>
           <w:iCs/>
         </w:rPr>
-        <w:t xml:space="preserve"> </w:t>
-      </w:r>
-      <w:proofErr w:type="spellStart"/>
+        <w:t>Container</w:t>
+      </w:r>
+      <w:proofErr w:type="spellEnd"/>
       <w:r>
         <w:rPr>
           <w:i/>
           <w:iCs/>
         </w:rPr>
-        <w:t>Container</w:t>
-      </w:r>
-      <w:proofErr w:type="spellEnd"/>
+        <w:t xml:space="preserve"> </w:t>
+      </w:r>
+      <w:proofErr w:type="spellStart"/>
       <w:r>
         <w:rPr>
           <w:i/>
           <w:iCs/>
         </w:rPr>
-        <w:t xml:space="preserve"> </w:t>
-      </w:r>
-      <w:proofErr w:type="spellStart"/>
+        <w:t>Application</w:t>
+      </w:r>
+      <w:proofErr w:type="spellEnd"/>
       <w:r>
         <w:rPr>
           <w:i/>
           <w:iCs/>
         </w:rPr>
-        <w:t>Application</w:t>
-      </w:r>
-      <w:proofErr w:type="spellEnd"/>
+        <w:t xml:space="preserve"> </w:t>
+      </w:r>
+      <w:proofErr w:type="spellStart"/>
       <w:r>
         <w:rPr>
           <w:i/>
           <w:iCs/>
         </w:rPr>
-        <w:t xml:space="preserve"> </w:t>
-      </w:r>
-      <w:proofErr w:type="spellStart"/>
+        <w:t>Development</w:t>
+      </w:r>
+      <w:proofErr w:type="spellEnd"/>
       <w:r>
         <w:rPr>
           <w:i/>
           <w:iCs/>
         </w:rPr>
-        <w:t>Development</w:t>
-      </w:r>
-      <w:proofErr w:type="spellEnd"/>
-    </w:p>
-    <w:p>
+        <w:br/>
+      </w:r>
       <w:hyperlink r:id="rId49" w:history="1">
         <w:r>
           <w:rPr>
@@ -23674,61 +23650,63 @@
     </w:p>
     <w:p>
       <w:pPr>
+        <w:jc w:val="left"/>
+      </w:pPr>
+      <w:proofErr w:type="spellStart"/>
+      <w:r>
         <w:rPr>
           <w:i/>
           <w:iCs/>
         </w:rPr>
-      </w:pPr>
-      <w:proofErr w:type="spellStart"/>
+        <w:t>Prisma</w:t>
+      </w:r>
+      <w:proofErr w:type="spellEnd"/>
       <w:r>
         <w:rPr>
           <w:i/>
           <w:iCs/>
         </w:rPr>
-        <w:t>Prisma</w:t>
-      </w:r>
-      <w:proofErr w:type="spellEnd"/>
+        <w:t xml:space="preserve"> | </w:t>
+      </w:r>
+      <w:proofErr w:type="spellStart"/>
       <w:r>
         <w:rPr>
           <w:i/>
           <w:iCs/>
         </w:rPr>
-        <w:t xml:space="preserve"> | </w:t>
-      </w:r>
-      <w:proofErr w:type="spellStart"/>
+        <w:t>Next-generation</w:t>
+      </w:r>
+      <w:proofErr w:type="spellEnd"/>
       <w:r>
         <w:rPr>
           <w:i/>
           <w:iCs/>
         </w:rPr>
-        <w:t>Next-generation</w:t>
-      </w:r>
-      <w:proofErr w:type="spellEnd"/>
+        <w:t xml:space="preserve"> ORM </w:t>
+      </w:r>
+      <w:proofErr w:type="spellStart"/>
       <w:r>
         <w:rPr>
           <w:i/>
           <w:iCs/>
         </w:rPr>
-        <w:t xml:space="preserve"> ORM </w:t>
-      </w:r>
-      <w:proofErr w:type="spellStart"/>
+        <w:t>for</w:t>
+      </w:r>
+      <w:proofErr w:type="spellEnd"/>
       <w:r>
         <w:rPr>
           <w:i/>
           <w:iCs/>
         </w:rPr>
-        <w:t>for</w:t>
-      </w:r>
-      <w:proofErr w:type="spellEnd"/>
+        <w:t xml:space="preserve"> Node.js &amp; TypeScript</w:t>
+      </w:r>
       <w:r>
         <w:rPr>
           <w:i/>
           <w:iCs/>
         </w:rPr>
-        <w:t xml:space="preserve"> Node.js &amp; TypeScript</w:t>
-      </w:r>
-    </w:p>
-    <w:p>
+        <w:br/>
+      </w:r>
       <w:hyperlink r:id="rId50" w:history="1">
         <w:r>
           <w:rPr>
@@ -23743,86 +23721,88 @@
     </w:p>
     <w:p>
       <w:pPr>
+        <w:jc w:val="left"/>
+      </w:pPr>
+      <w:proofErr w:type="spellStart"/>
+      <w:r>
         <w:rPr>
           <w:i/>
           <w:iCs/>
         </w:rPr>
-      </w:pPr>
-      <w:proofErr w:type="spellStart"/>
+        <w:t>Bun</w:t>
+      </w:r>
+      <w:proofErr w:type="spellEnd"/>
       <w:r>
         <w:rPr>
           <w:i/>
           <w:iCs/>
         </w:rPr>
-        <w:t>Bun</w:t>
-      </w:r>
-      <w:proofErr w:type="spellEnd"/>
+        <w:t xml:space="preserve"> – A </w:t>
+      </w:r>
+      <w:proofErr w:type="spellStart"/>
       <w:r>
         <w:rPr>
           <w:i/>
           <w:iCs/>
         </w:rPr>
-        <w:t xml:space="preserve"> – A </w:t>
-      </w:r>
-      <w:proofErr w:type="spellStart"/>
+        <w:t>fast</w:t>
+      </w:r>
+      <w:proofErr w:type="spellEnd"/>
       <w:r>
         <w:rPr>
           <w:i/>
           <w:iCs/>
         </w:rPr>
-        <w:t>fast</w:t>
-      </w:r>
-      <w:proofErr w:type="spellEnd"/>
+        <w:t xml:space="preserve"> </w:t>
+      </w:r>
+      <w:proofErr w:type="spellStart"/>
       <w:r>
         <w:rPr>
           <w:i/>
           <w:iCs/>
         </w:rPr>
-        <w:t xml:space="preserve"> </w:t>
-      </w:r>
-      <w:proofErr w:type="spellStart"/>
+        <w:t>all</w:t>
+      </w:r>
+      <w:proofErr w:type="spellEnd"/>
       <w:r>
         <w:rPr>
           <w:i/>
           <w:iCs/>
         </w:rPr>
-        <w:t>all</w:t>
-      </w:r>
-      <w:proofErr w:type="spellEnd"/>
+        <w:t>-in-</w:t>
+      </w:r>
+      <w:proofErr w:type="spellStart"/>
       <w:r>
         <w:rPr>
           <w:i/>
           <w:iCs/>
         </w:rPr>
-        <w:t>-in-</w:t>
-      </w:r>
-      <w:proofErr w:type="spellStart"/>
+        <w:t>one</w:t>
+      </w:r>
+      <w:proofErr w:type="spellEnd"/>
       <w:r>
         <w:rPr>
           <w:i/>
           <w:iCs/>
         </w:rPr>
-        <w:t>one</w:t>
-      </w:r>
-      <w:proofErr w:type="spellEnd"/>
+        <w:t xml:space="preserve"> JavaScript </w:t>
+      </w:r>
+      <w:proofErr w:type="spellStart"/>
       <w:r>
         <w:rPr>
           <w:i/>
           <w:iCs/>
         </w:rPr>
-        <w:t xml:space="preserve"> JavaScript </w:t>
-      </w:r>
-      <w:proofErr w:type="spellStart"/>
+        <w:t>runtime</w:t>
+      </w:r>
+      <w:proofErr w:type="spellEnd"/>
       <w:r>
         <w:rPr>
           <w:i/>
           <w:iCs/>
         </w:rPr>
-        <w:t>runtime</w:t>
-      </w:r>
-      <w:proofErr w:type="spellEnd"/>
-    </w:p>
-    <w:p>
+        <w:br/>
+      </w:r>
       <w:hyperlink r:id="rId51" w:history="1">
         <w:r>
           <w:rPr>
@@ -23837,20 +23817,22 @@
     </w:p>
     <w:p>
       <w:pPr>
+        <w:jc w:val="left"/>
+      </w:pPr>
+      <w:r>
         <w:rPr>
           <w:i/>
           <w:iCs/>
         </w:rPr>
-      </w:pPr>
+        <w:t>GitHub</w:t>
+      </w:r>
       <w:r>
         <w:rPr>
           <w:i/>
           <w:iCs/>
         </w:rPr>
-        <w:t>GitHub</w:t>
-      </w:r>
-    </w:p>
-    <w:p>
+        <w:br/>
+      </w:r>
       <w:hyperlink r:id="rId52" w:history="1">
         <w:r>
           <w:rPr>
@@ -23865,125 +23847,127 @@
     </w:p>
     <w:p>
       <w:pPr>
+        <w:jc w:val="left"/>
+      </w:pPr>
+      <w:proofErr w:type="spellStart"/>
+      <w:r>
         <w:rPr>
           <w:i/>
           <w:iCs/>
         </w:rPr>
-      </w:pPr>
-      <w:proofErr w:type="spellStart"/>
+        <w:t>Tailwind</w:t>
+      </w:r>
+      <w:proofErr w:type="spellEnd"/>
       <w:r>
         <w:rPr>
           <w:i/>
           <w:iCs/>
         </w:rPr>
-        <w:t>Tailwind</w:t>
-      </w:r>
-      <w:proofErr w:type="spellEnd"/>
+        <w:t xml:space="preserve"> CSS – </w:t>
+      </w:r>
+      <w:proofErr w:type="spellStart"/>
       <w:r>
         <w:rPr>
           <w:i/>
           <w:iCs/>
         </w:rPr>
-        <w:t xml:space="preserve"> CSS – </w:t>
-      </w:r>
-      <w:proofErr w:type="spellStart"/>
+        <w:t>Rapidly</w:t>
+      </w:r>
+      <w:proofErr w:type="spellEnd"/>
       <w:r>
         <w:rPr>
           <w:i/>
           <w:iCs/>
         </w:rPr>
-        <w:t>Rapidly</w:t>
-      </w:r>
-      <w:proofErr w:type="spellEnd"/>
+        <w:t xml:space="preserve"> </w:t>
+      </w:r>
+      <w:proofErr w:type="spellStart"/>
       <w:r>
         <w:rPr>
           <w:i/>
           <w:iCs/>
         </w:rPr>
-        <w:t xml:space="preserve"> </w:t>
-      </w:r>
-      <w:proofErr w:type="spellStart"/>
+        <w:t>build</w:t>
+      </w:r>
+      <w:proofErr w:type="spellEnd"/>
       <w:r>
         <w:rPr>
           <w:i/>
           <w:iCs/>
         </w:rPr>
-        <w:t>build</w:t>
-      </w:r>
-      <w:proofErr w:type="spellEnd"/>
+        <w:t xml:space="preserve"> modern </w:t>
+      </w:r>
+      <w:proofErr w:type="spellStart"/>
       <w:r>
         <w:rPr>
           <w:i/>
           <w:iCs/>
         </w:rPr>
-        <w:t xml:space="preserve"> modern </w:t>
-      </w:r>
-      <w:proofErr w:type="spellStart"/>
+        <w:t>websites</w:t>
+      </w:r>
+      <w:proofErr w:type="spellEnd"/>
       <w:r>
         <w:rPr>
           <w:i/>
           <w:iCs/>
         </w:rPr>
-        <w:t>websites</w:t>
-      </w:r>
-      <w:proofErr w:type="spellEnd"/>
+        <w:t xml:space="preserve"> </w:t>
+      </w:r>
+      <w:proofErr w:type="spellStart"/>
       <w:r>
         <w:rPr>
           <w:i/>
           <w:iCs/>
         </w:rPr>
-        <w:t xml:space="preserve"> </w:t>
-      </w:r>
-      <w:proofErr w:type="spellStart"/>
+        <w:t>without</w:t>
+      </w:r>
+      <w:proofErr w:type="spellEnd"/>
       <w:r>
         <w:rPr>
           <w:i/>
           <w:iCs/>
         </w:rPr>
-        <w:t>without</w:t>
-      </w:r>
-      <w:proofErr w:type="spellEnd"/>
+        <w:t xml:space="preserve"> </w:t>
+      </w:r>
+      <w:proofErr w:type="spellStart"/>
       <w:r>
         <w:rPr>
           <w:i/>
           <w:iCs/>
         </w:rPr>
-        <w:t xml:space="preserve"> </w:t>
-      </w:r>
-      <w:proofErr w:type="spellStart"/>
+        <w:t>leaving</w:t>
+      </w:r>
+      <w:proofErr w:type="spellEnd"/>
       <w:r>
         <w:rPr>
           <w:i/>
           <w:iCs/>
         </w:rPr>
-        <w:t>leaving</w:t>
-      </w:r>
-      <w:proofErr w:type="spellEnd"/>
+        <w:t xml:space="preserve"> </w:t>
+      </w:r>
+      <w:proofErr w:type="spellStart"/>
       <w:r>
         <w:rPr>
           <w:i/>
           <w:iCs/>
         </w:rPr>
-        <w:t xml:space="preserve"> </w:t>
-      </w:r>
-      <w:proofErr w:type="spellStart"/>
+        <w:t>your</w:t>
+      </w:r>
+      <w:proofErr w:type="spellEnd"/>
       <w:r>
         <w:rPr>
           <w:i/>
           <w:iCs/>
         </w:rPr>
-        <w:t>your</w:t>
-      </w:r>
-      <w:proofErr w:type="spellEnd"/>
+        <w:t xml:space="preserve"> HTML</w:t>
+      </w:r>
       <w:r>
         <w:rPr>
           <w:i/>
           <w:iCs/>
         </w:rPr>
-        <w:t xml:space="preserve"> HTML</w:t>
-      </w:r>
-    </w:p>
-    <w:p>
+        <w:br/>
+      </w:r>
       <w:hyperlink r:id="rId53" w:history="1">
         <w:r>
           <w:rPr>
@@ -23998,125 +23982,127 @@
     </w:p>
     <w:p>
       <w:pPr>
+        <w:jc w:val="left"/>
+      </w:pPr>
+      <w:r>
         <w:rPr>
           <w:i/>
           <w:iCs/>
         </w:rPr>
-      </w:pPr>
+        <w:t xml:space="preserve">SVG </w:t>
+      </w:r>
+      <w:proofErr w:type="spellStart"/>
       <w:r>
         <w:rPr>
           <w:i/>
           <w:iCs/>
         </w:rPr>
-        <w:t xml:space="preserve">SVG </w:t>
-      </w:r>
-      <w:proofErr w:type="spellStart"/>
+        <w:t>Shape</w:t>
+      </w:r>
+      <w:proofErr w:type="spellEnd"/>
       <w:r>
         <w:rPr>
           <w:i/>
           <w:iCs/>
         </w:rPr>
-        <w:t>Shape</w:t>
-      </w:r>
-      <w:proofErr w:type="spellEnd"/>
+        <w:t xml:space="preserve"> </w:t>
+      </w:r>
+      <w:proofErr w:type="spellStart"/>
       <w:r>
         <w:rPr>
           <w:i/>
           <w:iCs/>
         </w:rPr>
-        <w:t xml:space="preserve"> </w:t>
-      </w:r>
-      <w:proofErr w:type="spellStart"/>
+        <w:t>Generator</w:t>
+      </w:r>
+      <w:proofErr w:type="spellEnd"/>
       <w:r>
         <w:rPr>
           <w:i/>
           <w:iCs/>
         </w:rPr>
-        <w:t>Generator</w:t>
-      </w:r>
-      <w:proofErr w:type="spellEnd"/>
+        <w:t xml:space="preserve"> – </w:t>
+      </w:r>
+      <w:proofErr w:type="spellStart"/>
       <w:r>
         <w:rPr>
           <w:i/>
           <w:iCs/>
         </w:rPr>
-        <w:t xml:space="preserve"> – </w:t>
-      </w:r>
-      <w:proofErr w:type="spellStart"/>
+        <w:t>Create</w:t>
+      </w:r>
+      <w:proofErr w:type="spellEnd"/>
       <w:r>
         <w:rPr>
           <w:i/>
           <w:iCs/>
         </w:rPr>
-        <w:t>Create</w:t>
-      </w:r>
-      <w:proofErr w:type="spellEnd"/>
+        <w:t xml:space="preserve"> SVG </w:t>
+      </w:r>
+      <w:proofErr w:type="spellStart"/>
       <w:r>
         <w:rPr>
           <w:i/>
           <w:iCs/>
         </w:rPr>
-        <w:t xml:space="preserve"> SVG </w:t>
-      </w:r>
-      <w:proofErr w:type="spellStart"/>
+        <w:t>shapes</w:t>
+      </w:r>
+      <w:proofErr w:type="spellEnd"/>
       <w:r>
         <w:rPr>
           <w:i/>
           <w:iCs/>
         </w:rPr>
-        <w:t>shapes</w:t>
-      </w:r>
-      <w:proofErr w:type="spellEnd"/>
+        <w:t xml:space="preserve"> </w:t>
+      </w:r>
+      <w:proofErr w:type="spellStart"/>
       <w:r>
         <w:rPr>
           <w:i/>
           <w:iCs/>
         </w:rPr>
-        <w:t xml:space="preserve"> </w:t>
-      </w:r>
-      <w:proofErr w:type="spellStart"/>
+        <w:t>for</w:t>
+      </w:r>
+      <w:proofErr w:type="spellEnd"/>
       <w:r>
         <w:rPr>
           <w:i/>
           <w:iCs/>
         </w:rPr>
-        <w:t>for</w:t>
-      </w:r>
-      <w:proofErr w:type="spellEnd"/>
+        <w:t xml:space="preserve"> </w:t>
+      </w:r>
+      <w:proofErr w:type="spellStart"/>
       <w:r>
         <w:rPr>
           <w:i/>
           <w:iCs/>
         </w:rPr>
-        <w:t xml:space="preserve"> </w:t>
-      </w:r>
-      <w:proofErr w:type="spellStart"/>
+        <w:t>your</w:t>
+      </w:r>
+      <w:proofErr w:type="spellEnd"/>
       <w:r>
         <w:rPr>
           <w:i/>
           <w:iCs/>
         </w:rPr>
-        <w:t>your</w:t>
-      </w:r>
-      <w:proofErr w:type="spellEnd"/>
+        <w:t xml:space="preserve"> </w:t>
+      </w:r>
+      <w:proofErr w:type="spellStart"/>
       <w:r>
         <w:rPr>
           <w:i/>
           <w:iCs/>
         </w:rPr>
-        <w:t xml:space="preserve"> </w:t>
-      </w:r>
-      <w:proofErr w:type="spellStart"/>
+        <w:t>designs</w:t>
+      </w:r>
+      <w:proofErr w:type="spellEnd"/>
       <w:r>
         <w:rPr>
           <w:i/>
           <w:iCs/>
         </w:rPr>
-        <w:t>designs</w:t>
-      </w:r>
-      <w:proofErr w:type="spellEnd"/>
-    </w:p>
-    <w:p>
+        <w:br/>
+      </w:r>
       <w:hyperlink r:id="rId54" w:history="1">
         <w:r>
           <w:rPr>
@@ -24131,118 +24117,120 @@
     </w:p>
     <w:p>
       <w:pPr>
+        <w:jc w:val="left"/>
+      </w:pPr>
+      <w:proofErr w:type="spellStart"/>
+      <w:r>
         <w:rPr>
           <w:i/>
           <w:iCs/>
         </w:rPr>
-      </w:pPr>
-      <w:proofErr w:type="spellStart"/>
+        <w:t>Stack</w:t>
+      </w:r>
+      <w:proofErr w:type="spellEnd"/>
       <w:r>
         <w:rPr>
           <w:i/>
           <w:iCs/>
         </w:rPr>
-        <w:t>Stack</w:t>
-      </w:r>
-      <w:proofErr w:type="spellEnd"/>
+        <w:t xml:space="preserve"> Overflow – </w:t>
+      </w:r>
+      <w:proofErr w:type="spellStart"/>
       <w:r>
         <w:rPr>
           <w:i/>
           <w:iCs/>
         </w:rPr>
-        <w:t xml:space="preserve"> Overflow – </w:t>
-      </w:r>
-      <w:proofErr w:type="spellStart"/>
+        <w:t>Where</w:t>
+      </w:r>
+      <w:proofErr w:type="spellEnd"/>
       <w:r>
         <w:rPr>
           <w:i/>
           <w:iCs/>
         </w:rPr>
-        <w:t>Where</w:t>
-      </w:r>
-      <w:proofErr w:type="spellEnd"/>
+        <w:t xml:space="preserve"> </w:t>
+      </w:r>
+      <w:proofErr w:type="spellStart"/>
       <w:r>
         <w:rPr>
           <w:i/>
           <w:iCs/>
         </w:rPr>
-        <w:t xml:space="preserve"> </w:t>
-      </w:r>
-      <w:proofErr w:type="spellStart"/>
+        <w:t>Developers</w:t>
+      </w:r>
+      <w:proofErr w:type="spellEnd"/>
       <w:r>
         <w:rPr>
           <w:i/>
           <w:iCs/>
         </w:rPr>
-        <w:t>Developers</w:t>
-      </w:r>
-      <w:proofErr w:type="spellEnd"/>
+        <w:t xml:space="preserve"> </w:t>
+      </w:r>
+      <w:proofErr w:type="spellStart"/>
       <w:r>
         <w:rPr>
           <w:i/>
           <w:iCs/>
         </w:rPr>
-        <w:t xml:space="preserve"> </w:t>
-      </w:r>
-      <w:proofErr w:type="spellStart"/>
+        <w:t>Learn</w:t>
+      </w:r>
+      <w:proofErr w:type="spellEnd"/>
       <w:r>
         <w:rPr>
           <w:i/>
           <w:iCs/>
         </w:rPr>
-        <w:t>Learn</w:t>
-      </w:r>
-      <w:proofErr w:type="spellEnd"/>
+        <w:t xml:space="preserve">, </w:t>
+      </w:r>
+      <w:proofErr w:type="spellStart"/>
       <w:r>
         <w:rPr>
           <w:i/>
           <w:iCs/>
         </w:rPr>
-        <w:t xml:space="preserve">, </w:t>
-      </w:r>
-      <w:proofErr w:type="spellStart"/>
+        <w:t>Share</w:t>
+      </w:r>
+      <w:proofErr w:type="spellEnd"/>
       <w:r>
         <w:rPr>
           <w:i/>
           <w:iCs/>
         </w:rPr>
-        <w:t>Share</w:t>
-      </w:r>
-      <w:proofErr w:type="spellEnd"/>
+        <w:t xml:space="preserve"> &amp; </w:t>
+      </w:r>
+      <w:proofErr w:type="spellStart"/>
       <w:r>
         <w:rPr>
           <w:i/>
           <w:iCs/>
         </w:rPr>
-        <w:t xml:space="preserve"> &amp; </w:t>
-      </w:r>
-      <w:proofErr w:type="spellStart"/>
+        <w:t>Build</w:t>
+      </w:r>
+      <w:proofErr w:type="spellEnd"/>
       <w:r>
         <w:rPr>
           <w:i/>
           <w:iCs/>
         </w:rPr>
-        <w:t>Build</w:t>
-      </w:r>
-      <w:proofErr w:type="spellEnd"/>
+        <w:t xml:space="preserve"> </w:t>
+      </w:r>
+      <w:proofErr w:type="spellStart"/>
       <w:r>
         <w:rPr>
           <w:i/>
           <w:iCs/>
         </w:rPr>
-        <w:t xml:space="preserve"> </w:t>
-      </w:r>
-      <w:proofErr w:type="spellStart"/>
+        <w:t>Careers</w:t>
+      </w:r>
+      <w:proofErr w:type="spellEnd"/>
       <w:r>
         <w:rPr>
           <w:i/>
           <w:iCs/>
         </w:rPr>
-        <w:t>Careers</w:t>
-      </w:r>
-      <w:proofErr w:type="spellEnd"/>
-    </w:p>
-    <w:p>
+        <w:br/>
+      </w:r>
       <w:hyperlink r:id="rId55" w:history="1">
         <w:r>
           <w:rPr>

</xml_diff>